<commit_message>
Ajustado o protótipo do caso de uso 59 - Cadastrar reserva
</commit_message>
<xml_diff>
--- a/4.3 Caso de Uso - UC-59 Cadastrar reserva.docx
+++ b/4.3 Caso de Uso - UC-59 Cadastrar reserva.docx
@@ -296,57 +296,26 @@
           <w:p>
             <w:pPr>
               <w:pStyle w:val="Cabealho"/>
-              <w:numPr>
-                <w:ilvl w:val="0"/>
-                <w:numId w:val="15"/>
-              </w:numPr>
-              <w:ind w:left="360"/>
-              <w:rPr>
-                <w:rFonts w:ascii="Tahoma" w:hAnsi="Tahoma" w:cs="Tahoma"/>
-                <w:color w:val="000000" w:themeColor="text1"/>
-                <w:sz w:val="20"/>
-                <w:szCs w:val="20"/>
-              </w:rPr>
-            </w:pPr>
-            <w:r>
-              <w:rPr>
-                <w:rFonts w:ascii="Tahoma" w:hAnsi="Tahoma" w:cs="Tahoma"/>
-                <w:color w:val="000000" w:themeColor="text1"/>
-                <w:sz w:val="20"/>
-                <w:szCs w:val="20"/>
-              </w:rPr>
-              <w:t>Deve haver registros de máquinas previamente cadastrados [Caso de Uso 33]</w:t>
-            </w:r>
-          </w:p>
-          <w:p>
-            <w:pPr>
-              <w:pStyle w:val="Cabealho"/>
-              <w:numPr>
-                <w:ilvl w:val="0"/>
-                <w:numId w:val="15"/>
-              </w:numPr>
-              <w:ind w:left="360"/>
-              <w:rPr>
-                <w:rFonts w:ascii="Tahoma" w:hAnsi="Tahoma" w:cs="Tahoma"/>
-                <w:color w:val="000000" w:themeColor="text1"/>
-                <w:sz w:val="20"/>
-                <w:szCs w:val="20"/>
-              </w:rPr>
-            </w:pPr>
-            <w:r>
-              <w:rPr>
-                <w:rFonts w:ascii="Tahoma" w:hAnsi="Tahoma" w:cs="Tahoma"/>
-                <w:color w:val="000000" w:themeColor="text1"/>
-                <w:sz w:val="20"/>
-                <w:szCs w:val="20"/>
-              </w:rPr>
-              <w:t>Deve haver registros de clientes previamente cadastrados [Caso de Uso 25]</w:t>
-            </w:r>
-          </w:p>
-          <w:p>
-            <w:pPr>
-              <w:pStyle w:val="Cabealho"/>
-              <w:ind w:left="360"/>
+              <w:rPr>
+                <w:rFonts w:ascii="Tahoma" w:hAnsi="Tahoma" w:cs="Tahoma"/>
+                <w:color w:val="000000" w:themeColor="text1"/>
+                <w:sz w:val="20"/>
+                <w:szCs w:val="20"/>
+              </w:rPr>
+            </w:pPr>
+            <w:r>
+              <w:rPr>
+                <w:rFonts w:ascii="Tahoma" w:hAnsi="Tahoma" w:cs="Tahoma"/>
+                <w:color w:val="000000" w:themeColor="text1"/>
+                <w:sz w:val="20"/>
+                <w:szCs w:val="20"/>
+              </w:rPr>
+              <w:t>Não se aplica.</w:t>
+            </w:r>
+          </w:p>
+          <w:p>
+            <w:pPr>
+              <w:pStyle w:val="Cabealho"/>
               <w:rPr>
                 <w:rFonts w:ascii="Arial" w:hAnsi="Arial" w:cs="Arial"/>
                 <w:b/>
@@ -1787,8 +1756,6 @@
               </w:rPr>
               <w:t xml:space="preserve"> com sucesso</w:t>
             </w:r>
-            <w:bookmarkStart w:id="0" w:name="_GoBack"/>
-            <w:bookmarkEnd w:id="0"/>
           </w:p>
         </w:tc>
       </w:tr>
@@ -1820,7 +1787,6 @@
                 <w:b/>
                 <w:bCs/>
               </w:rPr>
-              <w:lastRenderedPageBreak/>
               <w:t xml:space="preserve">7 – </w:t>
             </w:r>
             <w:proofErr w:type="gramStart"/>
@@ -2567,8 +2533,8 @@
                 <w:color w:val="808080" w:themeColor="background1" w:themeShade="80"/>
               </w:rPr>
               <w:pict>
-                <v:shape id="_x0000_i1026" type="#_x0000_t75" style="width:453pt;height:516pt">
-                  <v:imagedata r:id="rId8" o:title="Selecionar_cliente"/>
+                <v:shape id="_x0000_i1027" type="#_x0000_t75" style="width:453pt;height:516pt">
+                  <v:imagedata r:id="rId8" o:title="Selecionar_cliente_Prototipo"/>
                 </v:shape>
               </w:pict>
             </w:r>
@@ -2827,6 +2793,8 @@
                 <w:color w:val="808080" w:themeColor="background1" w:themeShade="80"/>
               </w:rPr>
             </w:pPr>
+            <w:bookmarkStart w:id="0" w:name="_GoBack"/>
+            <w:bookmarkEnd w:id="0"/>
             <w:r>
               <w:rPr>
                 <w:rFonts w:ascii="Arial" w:hAnsi="Arial" w:cs="Arial"/>
@@ -2835,8 +2803,8 @@
                 <w:color w:val="808080" w:themeColor="background1" w:themeShade="80"/>
               </w:rPr>
               <w:pict>
-                <v:shape id="_x0000_i1027" type="#_x0000_t75" style="width:453pt;height:516pt">
-                  <v:imagedata r:id="rId9" o:title="Selecionar_máquina"/>
+                <v:shape id="_x0000_i1028" type="#_x0000_t75" style="width:453pt;height:516pt">
+                  <v:imagedata r:id="rId9" o:title="Selecionar_máquina_Prototipo"/>
                 </v:shape>
               </w:pict>
             </w:r>
@@ -3237,7 +3205,7 @@
                 <w:color w:val="808080" w:themeColor="background1" w:themeShade="80"/>
               </w:rPr>
               <w:pict>
-                <v:shape id="_x0000_i1028" type="#_x0000_t75" style="width:453pt;height:558pt">
+                <v:shape id="_x0000_i1026" type="#_x0000_t75" style="width:453pt;height:558pt">
                   <v:imagedata r:id="rId10" o:title="Cadastrar reserva"/>
                 </v:shape>
               </w:pict>

</xml_diff>